<commit_message>
Model setup - steps at end
</commit_message>
<xml_diff>
--- a/Model setup.docx
+++ b/Model setup.docx
@@ -3630,15 +3630,33 @@
         <w:t>)</w:t>
       </w:r>
     </w:p>
+    <w:p/>
     <w:p>
       <w:r>
-        <w:t>Marginal posterior distribution over the random effects:</w:t>
+        <w:rPr>
+          <w:color w:val="A6A6A6" w:themeColor="background1" w:themeShade="A6"/>
+        </w:rPr>
+        <w:t>Side note to wrap my brain around the whole process:</w:t>
       </w:r>
     </w:p>
     <w:p>
       <w:pPr>
         <w:rPr>
+          <w:color w:val="A6A6A6" w:themeColor="background1" w:themeShade="A6"/>
+        </w:rPr>
+      </w:pPr>
+      <w:r>
+        <w:rPr>
+          <w:color w:val="A6A6A6" w:themeColor="background1" w:themeShade="A6"/>
+        </w:rPr>
+        <w:t>Marginal posterior distribution over the random effects:</w:t>
+      </w:r>
+    </w:p>
+    <w:p>
+      <w:pPr>
+        <w:rPr>
           <w:rFonts w:eastAsiaTheme="minorEastAsia"/>
+          <w:color w:val="A6A6A6" w:themeColor="background1" w:themeShade="A6"/>
         </w:rPr>
       </w:pPr>
       <m:oMathPara>
@@ -3646,6 +3664,7 @@
           <m:r>
             <w:rPr>
               <w:rFonts w:ascii="Cambria Math" w:hAnsi="Cambria Math"/>
+              <w:color w:val="A6A6A6" w:themeColor="background1" w:themeShade="A6"/>
             </w:rPr>
             <m:t>f</m:t>
           </m:r>
@@ -3655,6 +3674,7 @@
                 <w:rPr>
                   <w:rFonts w:ascii="Cambria Math" w:hAnsi="Cambria Math"/>
                   <w:i/>
+                  <w:color w:val="A6A6A6" w:themeColor="background1" w:themeShade="A6"/>
                 </w:rPr>
               </m:ctrlPr>
             </m:dPr>
@@ -3662,6 +3682,7 @@
               <m:r>
                 <w:rPr>
                   <w:rFonts w:ascii="Cambria Math" w:hAnsi="Cambria Math"/>
+                  <w:color w:val="A6A6A6" w:themeColor="background1" w:themeShade="A6"/>
                 </w:rPr>
                 <m:t>α,G</m:t>
               </m:r>
@@ -3670,6 +3691,7 @@
               <m:r>
                 <w:rPr>
                   <w:rFonts w:ascii="Cambria Math" w:hAnsi="Cambria Math"/>
+                  <w:color w:val="A6A6A6" w:themeColor="background1" w:themeShade="A6"/>
                 </w:rPr>
                 <m:t>y</m:t>
               </m:r>
@@ -3678,6 +3700,7 @@
           <m:r>
             <w:rPr>
               <w:rFonts w:ascii="Cambria Math" w:hAnsi="Cambria Math"/>
+              <w:color w:val="A6A6A6" w:themeColor="background1" w:themeShade="A6"/>
             </w:rPr>
             <m:t>=</m:t>
           </m:r>
@@ -3690,6 +3713,7 @@
                 <w:rPr>
                   <w:rFonts w:ascii="Cambria Math" w:hAnsi="Cambria Math"/>
                   <w:i/>
+                  <w:color w:val="A6A6A6" w:themeColor="background1" w:themeShade="A6"/>
                 </w:rPr>
               </m:ctrlPr>
             </m:naryPr>
@@ -3704,6 +3728,7 @@
                     <w:rPr>
                       <w:rFonts w:ascii="Cambria Math" w:hAnsi="Cambria Math"/>
                       <w:i/>
+                      <w:color w:val="A6A6A6" w:themeColor="background1" w:themeShade="A6"/>
                     </w:rPr>
                   </m:ctrlPr>
                 </m:naryPr>
@@ -3713,6 +3738,7 @@
                   <m:r>
                     <w:rPr>
                       <w:rFonts w:ascii="Cambria Math" w:hAnsi="Cambria Math"/>
+                      <w:color w:val="A6A6A6" w:themeColor="background1" w:themeShade="A6"/>
                     </w:rPr>
                     <m:t>f</m:t>
                   </m:r>
@@ -3722,6 +3748,7 @@
                         <w:rPr>
                           <w:rFonts w:ascii="Cambria Math" w:hAnsi="Cambria Math"/>
                           <w:i/>
+                          <w:color w:val="A6A6A6" w:themeColor="background1" w:themeShade="A6"/>
                         </w:rPr>
                       </m:ctrlPr>
                     </m:dPr>
@@ -3732,6 +3759,7 @@
                             <w:rPr>
                               <w:rFonts w:ascii="Cambria Math" w:hAnsi="Cambria Math"/>
                               <w:i/>
+                              <w:color w:val="A6A6A6" w:themeColor="background1" w:themeShade="A6"/>
                             </w:rPr>
                           </m:ctrlPr>
                         </m:sSubPr>
@@ -3739,6 +3767,7 @@
                           <m:r>
                             <w:rPr>
                               <w:rFonts w:ascii="Cambria Math" w:hAnsi="Cambria Math"/>
+                              <w:color w:val="A6A6A6" w:themeColor="background1" w:themeShade="A6"/>
                             </w:rPr>
                             <m:t>y</m:t>
                           </m:r>
@@ -3747,6 +3776,7 @@
                           <m:r>
                             <w:rPr>
                               <w:rFonts w:ascii="Cambria Math" w:hAnsi="Cambria Math"/>
+                              <w:color w:val="A6A6A6" w:themeColor="background1" w:themeShade="A6"/>
                             </w:rPr>
                             <m:t>i</m:t>
                           </m:r>
@@ -3757,6 +3787,7 @@
                       <m:r>
                         <w:rPr>
                           <w:rFonts w:ascii="Cambria Math" w:hAnsi="Cambria Math"/>
+                          <w:color w:val="A6A6A6" w:themeColor="background1" w:themeShade="A6"/>
                         </w:rPr>
                         <m:t xml:space="preserve">α, </m:t>
                       </m:r>
@@ -3766,6 +3797,7 @@
                             <w:rPr>
                               <w:rFonts w:ascii="Cambria Math" w:hAnsi="Cambria Math"/>
                               <w:i/>
+                              <w:color w:val="A6A6A6" w:themeColor="background1" w:themeShade="A6"/>
                             </w:rPr>
                           </m:ctrlPr>
                         </m:sSubPr>
@@ -3773,6 +3805,7 @@
                           <m:r>
                             <w:rPr>
                               <w:rFonts w:ascii="Cambria Math" w:hAnsi="Cambria Math"/>
+                              <w:color w:val="A6A6A6" w:themeColor="background1" w:themeShade="A6"/>
                             </w:rPr>
                             <m:t>b</m:t>
                           </m:r>
@@ -3781,6 +3814,7 @@
                           <m:r>
                             <w:rPr>
                               <w:rFonts w:ascii="Cambria Math" w:hAnsi="Cambria Math"/>
+                              <w:color w:val="A6A6A6" w:themeColor="background1" w:themeShade="A6"/>
                             </w:rPr>
                             <m:t>i</m:t>
                           </m:r>
@@ -3791,6 +3825,7 @@
                   <m:r>
                     <w:rPr>
                       <w:rFonts w:ascii="Cambria Math" w:hAnsi="Cambria Math"/>
+                      <w:color w:val="A6A6A6" w:themeColor="background1" w:themeShade="A6"/>
                     </w:rPr>
                     <m:t>×</m:t>
                   </m:r>
@@ -3800,6 +3835,7 @@
                         <w:rPr>
                           <w:rFonts w:ascii="Cambria Math" w:hAnsi="Cambria Math"/>
                           <w:i/>
+                          <w:color w:val="A6A6A6" w:themeColor="background1" w:themeShade="A6"/>
                         </w:rPr>
                       </m:ctrlPr>
                     </m:sSupPr>
@@ -3812,6 +3848,7 @@
                             <w:rPr>
                               <w:rFonts w:ascii="Cambria Math" w:hAnsi="Cambria Math"/>
                               <w:i/>
+                              <w:color w:val="A6A6A6" w:themeColor="background1" w:themeShade="A6"/>
                             </w:rPr>
                           </m:ctrlPr>
                         </m:dPr>
@@ -3819,6 +3856,7 @@
                           <m:r>
                             <w:rPr>
                               <w:rFonts w:ascii="Cambria Math" w:hAnsi="Cambria Math"/>
+                              <w:color w:val="A6A6A6" w:themeColor="background1" w:themeShade="A6"/>
                             </w:rPr>
                             <m:t>G</m:t>
                           </m:r>
@@ -3829,6 +3867,7 @@
                       <m:r>
                         <w:rPr>
                           <w:rFonts w:ascii="Cambria Math" w:hAnsi="Cambria Math"/>
+                          <w:color w:val="A6A6A6" w:themeColor="background1" w:themeShade="A6"/>
                         </w:rPr>
                         <m:t>-</m:t>
                       </m:r>
@@ -3838,6 +3877,7 @@
                             <w:rPr>
                               <w:rFonts w:ascii="Cambria Math" w:hAnsi="Cambria Math"/>
                               <w:i/>
+                              <w:color w:val="A6A6A6" w:themeColor="background1" w:themeShade="A6"/>
                             </w:rPr>
                           </m:ctrlPr>
                         </m:fPr>
@@ -3845,6 +3885,7 @@
                           <m:r>
                             <w:rPr>
                               <w:rFonts w:ascii="Cambria Math" w:hAnsi="Cambria Math"/>
+                              <w:color w:val="A6A6A6" w:themeColor="background1" w:themeShade="A6"/>
                             </w:rPr>
                             <m:t>1</m:t>
                           </m:r>
@@ -3853,6 +3894,7 @@
                           <m:r>
                             <w:rPr>
                               <w:rFonts w:ascii="Cambria Math" w:hAnsi="Cambria Math"/>
+                              <w:color w:val="A6A6A6" w:themeColor="background1" w:themeShade="A6"/>
                             </w:rPr>
                             <m:t>2</m:t>
                           </m:r>
@@ -3865,6 +3907,7 @@
                       <m:ctrlPr>
                         <w:rPr>
                           <w:rFonts w:ascii="Cambria Math" w:hAnsi="Cambria Math"/>
+                          <w:color w:val="A6A6A6" w:themeColor="background1" w:themeShade="A6"/>
                         </w:rPr>
                       </m:ctrlPr>
                     </m:funcPr>
@@ -3875,6 +3918,7 @@
                         </m:rPr>
                         <w:rPr>
                           <w:rFonts w:ascii="Cambria Math" w:hAnsi="Cambria Math"/>
+                          <w:color w:val="A6A6A6" w:themeColor="background1" w:themeShade="A6"/>
                         </w:rPr>
                         <m:t>exp</m:t>
                       </m:r>
@@ -3888,6 +3932,7 @@
                             <w:rPr>
                               <w:rFonts w:ascii="Cambria Math" w:hAnsi="Cambria Math"/>
                               <w:i/>
+                              <w:color w:val="A6A6A6" w:themeColor="background1" w:themeShade="A6"/>
                             </w:rPr>
                           </m:ctrlPr>
                         </m:dPr>
@@ -3895,6 +3940,7 @@
                           <m:r>
                             <w:rPr>
                               <w:rFonts w:ascii="Cambria Math" w:hAnsi="Cambria Math"/>
+                              <w:color w:val="A6A6A6" w:themeColor="background1" w:themeShade="A6"/>
                             </w:rPr>
                             <m:t>-</m:t>
                           </m:r>
@@ -3904,6 +3950,7 @@
                                 <w:rPr>
                                   <w:rFonts w:ascii="Cambria Math" w:hAnsi="Cambria Math"/>
                                   <w:i/>
+                                  <w:color w:val="A6A6A6" w:themeColor="background1" w:themeShade="A6"/>
                                 </w:rPr>
                               </m:ctrlPr>
                             </m:fPr>
@@ -3911,6 +3958,7 @@
                               <m:r>
                                 <w:rPr>
                                   <w:rFonts w:ascii="Cambria Math" w:hAnsi="Cambria Math"/>
+                                  <w:color w:val="A6A6A6" w:themeColor="background1" w:themeShade="A6"/>
                                 </w:rPr>
                                 <m:t>1</m:t>
                               </m:r>
@@ -3919,6 +3967,7 @@
                               <m:r>
                                 <w:rPr>
                                   <w:rFonts w:ascii="Cambria Math" w:hAnsi="Cambria Math"/>
+                                  <w:color w:val="A6A6A6" w:themeColor="background1" w:themeShade="A6"/>
                                 </w:rPr>
                                 <m:t>2</m:t>
                               </m:r>
@@ -3930,6 +3979,7 @@
                                 <w:rPr>
                                   <w:rFonts w:ascii="Cambria Math" w:hAnsi="Cambria Math"/>
                                   <w:i/>
+                                  <w:color w:val="A6A6A6" w:themeColor="background1" w:themeShade="A6"/>
                                 </w:rPr>
                               </m:ctrlPr>
                             </m:sSubSupPr>
@@ -3937,6 +3987,7 @@
                               <m:r>
                                 <w:rPr>
                                   <w:rFonts w:ascii="Cambria Math" w:hAnsi="Cambria Math"/>
+                                  <w:color w:val="A6A6A6" w:themeColor="background1" w:themeShade="A6"/>
                                 </w:rPr>
                                 <m:t>b</m:t>
                               </m:r>
@@ -3945,6 +3996,7 @@
                               <m:r>
                                 <w:rPr>
                                   <w:rFonts w:ascii="Cambria Math" w:hAnsi="Cambria Math"/>
+                                  <w:color w:val="A6A6A6" w:themeColor="background1" w:themeShade="A6"/>
                                 </w:rPr>
                                 <m:t>i</m:t>
                               </m:r>
@@ -3953,6 +4005,7 @@
                               <m:r>
                                 <w:rPr>
                                   <w:rFonts w:ascii="Cambria Math" w:hAnsi="Cambria Math"/>
+                                  <w:color w:val="A6A6A6" w:themeColor="background1" w:themeShade="A6"/>
                                 </w:rPr>
                                 <m:t>T</m:t>
                               </m:r>
@@ -3964,6 +4017,7 @@
                                 <w:rPr>
                                   <w:rFonts w:ascii="Cambria Math" w:hAnsi="Cambria Math"/>
                                   <w:i/>
+                                  <w:color w:val="A6A6A6" w:themeColor="background1" w:themeShade="A6"/>
                                 </w:rPr>
                               </m:ctrlPr>
                             </m:sSupPr>
@@ -3971,6 +4025,7 @@
                               <m:r>
                                 <w:rPr>
                                   <w:rFonts w:ascii="Cambria Math" w:hAnsi="Cambria Math"/>
+                                  <w:color w:val="A6A6A6" w:themeColor="background1" w:themeShade="A6"/>
                                 </w:rPr>
                                 <m:t>G</m:t>
                               </m:r>
@@ -3979,6 +4034,7 @@
                               <m:r>
                                 <w:rPr>
                                   <w:rFonts w:ascii="Cambria Math" w:hAnsi="Cambria Math"/>
+                                  <w:color w:val="A6A6A6" w:themeColor="background1" w:themeShade="A6"/>
                                 </w:rPr>
                                 <m:t>-1</m:t>
                               </m:r>
@@ -3990,6 +4046,7 @@
                                 <w:rPr>
                                   <w:rFonts w:ascii="Cambria Math" w:hAnsi="Cambria Math"/>
                                   <w:i/>
+                                  <w:color w:val="A6A6A6" w:themeColor="background1" w:themeShade="A6"/>
                                 </w:rPr>
                               </m:ctrlPr>
                             </m:sSubPr>
@@ -3997,6 +4054,7 @@
                               <m:r>
                                 <w:rPr>
                                   <w:rFonts w:ascii="Cambria Math" w:hAnsi="Cambria Math"/>
+                                  <w:color w:val="A6A6A6" w:themeColor="background1" w:themeShade="A6"/>
                                 </w:rPr>
                                 <m:t>b</m:t>
                               </m:r>
@@ -4005,6 +4063,7 @@
                               <m:r>
                                 <w:rPr>
                                   <w:rFonts w:ascii="Cambria Math" w:hAnsi="Cambria Math"/>
+                                  <w:color w:val="A6A6A6" w:themeColor="background1" w:themeShade="A6"/>
                                 </w:rPr>
                                 <m:t>i</m:t>
                               </m:r>
@@ -4017,6 +4076,7 @@
                   <m:r>
                     <w:rPr>
                       <w:rFonts w:ascii="Cambria Math" w:hAnsi="Cambria Math"/>
+                      <w:color w:val="A6A6A6" w:themeColor="background1" w:themeShade="A6"/>
                     </w:rPr>
                     <m:t>π</m:t>
                   </m:r>
@@ -4026,6 +4086,7 @@
                         <w:rPr>
                           <w:rFonts w:ascii="Cambria Math" w:hAnsi="Cambria Math"/>
                           <w:i/>
+                          <w:color w:val="A6A6A6" w:themeColor="background1" w:themeShade="A6"/>
                         </w:rPr>
                       </m:ctrlPr>
                     </m:dPr>
@@ -4033,6 +4094,7 @@
                       <m:r>
                         <w:rPr>
                           <w:rFonts w:ascii="Cambria Math" w:hAnsi="Cambria Math"/>
+                          <w:color w:val="A6A6A6" w:themeColor="background1" w:themeShade="A6"/>
                         </w:rPr>
                         <m:t>α, G</m:t>
                       </m:r>
@@ -4041,6 +4103,7 @@
                   <m:r>
                     <w:rPr>
                       <w:rFonts w:ascii="Cambria Math" w:hAnsi="Cambria Math"/>
+                      <w:color w:val="A6A6A6" w:themeColor="background1" w:themeShade="A6"/>
                     </w:rPr>
                     <m:t>d</m:t>
                   </m:r>
@@ -4050,6 +4113,7 @@
                         <w:rPr>
                           <w:rFonts w:ascii="Cambria Math" w:hAnsi="Cambria Math"/>
                           <w:i/>
+                          <w:color w:val="A6A6A6" w:themeColor="background1" w:themeShade="A6"/>
                         </w:rPr>
                       </m:ctrlPr>
                     </m:sSubPr>
@@ -4057,6 +4121,7 @@
                       <m:r>
                         <w:rPr>
                           <w:rFonts w:ascii="Cambria Math" w:hAnsi="Cambria Math"/>
+                          <w:color w:val="A6A6A6" w:themeColor="background1" w:themeShade="A6"/>
                         </w:rPr>
                         <m:t>b</m:t>
                       </m:r>
@@ -4065,6 +4130,7 @@
                       <m:r>
                         <w:rPr>
                           <w:rFonts w:ascii="Cambria Math" w:hAnsi="Cambria Math"/>
+                          <w:color w:val="A6A6A6" w:themeColor="background1" w:themeShade="A6"/>
                         </w:rPr>
                         <m:t>i</m:t>
                       </m:r>
@@ -4081,12 +4147,14 @@
       <w:pPr>
         <w:rPr>
           <w:rFonts w:eastAsiaTheme="minorEastAsia"/>
+          <w:color w:val="A6A6A6" w:themeColor="background1" w:themeShade="A6"/>
         </w:rPr>
       </w:pPr>
       <m:oMath>
         <m:r>
           <w:rPr>
             <w:rFonts w:ascii="Cambria Math" w:hAnsi="Cambria Math"/>
+            <w:color w:val="A6A6A6" w:themeColor="background1" w:themeShade="A6"/>
           </w:rPr>
           <m:t>f</m:t>
         </m:r>
@@ -4096,6 +4164,7 @@
               <w:rPr>
                 <w:rFonts w:ascii="Cambria Math" w:hAnsi="Cambria Math"/>
                 <w:i/>
+                <w:color w:val="A6A6A6" w:themeColor="background1" w:themeShade="A6"/>
               </w:rPr>
             </m:ctrlPr>
           </m:dPr>
@@ -4106,6 +4175,7 @@
                   <w:rPr>
                     <w:rFonts w:ascii="Cambria Math" w:hAnsi="Cambria Math"/>
                     <w:i/>
+                    <w:color w:val="A6A6A6" w:themeColor="background1" w:themeShade="A6"/>
                   </w:rPr>
                 </m:ctrlPr>
               </m:sSubPr>
@@ -4113,6 +4183,7 @@
                 <m:r>
                   <w:rPr>
                     <w:rFonts w:ascii="Cambria Math" w:hAnsi="Cambria Math"/>
+                    <w:color w:val="A6A6A6" w:themeColor="background1" w:themeShade="A6"/>
                   </w:rPr>
                   <m:t>y</m:t>
                 </m:r>
@@ -4121,6 +4192,7 @@
                 <m:r>
                   <w:rPr>
                     <w:rFonts w:ascii="Cambria Math" w:hAnsi="Cambria Math"/>
+                    <w:color w:val="A6A6A6" w:themeColor="background1" w:themeShade="A6"/>
                   </w:rPr>
                   <m:t>i</m:t>
                 </m:r>
@@ -4131,6 +4203,7 @@
             <m:r>
               <w:rPr>
                 <w:rFonts w:ascii="Cambria Math" w:hAnsi="Cambria Math"/>
+                <w:color w:val="A6A6A6" w:themeColor="background1" w:themeShade="A6"/>
               </w:rPr>
               <m:t xml:space="preserve">α, </m:t>
             </m:r>
@@ -4140,6 +4213,7 @@
                   <w:rPr>
                     <w:rFonts w:ascii="Cambria Math" w:hAnsi="Cambria Math"/>
                     <w:i/>
+                    <w:color w:val="A6A6A6" w:themeColor="background1" w:themeShade="A6"/>
                   </w:rPr>
                 </m:ctrlPr>
               </m:sSubPr>
@@ -4147,6 +4221,7 @@
                 <m:r>
                   <w:rPr>
                     <w:rFonts w:ascii="Cambria Math" w:hAnsi="Cambria Math"/>
+                    <w:color w:val="A6A6A6" w:themeColor="background1" w:themeShade="A6"/>
                   </w:rPr>
                   <m:t>b</m:t>
                 </m:r>
@@ -4155,6 +4230,7 @@
                 <m:r>
                   <w:rPr>
                     <w:rFonts w:ascii="Cambria Math" w:hAnsi="Cambria Math"/>
+                    <w:color w:val="A6A6A6" w:themeColor="background1" w:themeShade="A6"/>
                   </w:rPr>
                   <m:t>i</m:t>
                 </m:r>
@@ -4166,6 +4242,7 @@
       <w:r>
         <w:rPr>
           <w:rFonts w:eastAsiaTheme="minorEastAsia"/>
+          <w:color w:val="A6A6A6" w:themeColor="background1" w:themeShade="A6"/>
         </w:rPr>
         <w:t xml:space="preserve"> </w:t>
       </w:r>
@@ -4173,6 +4250,7 @@
       <w:r>
         <w:rPr>
           <w:rFonts w:eastAsiaTheme="minorEastAsia"/>
+          <w:color w:val="A6A6A6" w:themeColor="background1" w:themeShade="A6"/>
         </w:rPr>
         <w:t>is</w:t>
       </w:r>
@@ -4180,6 +4258,7 @@
       <w:r>
         <w:rPr>
           <w:rFonts w:eastAsiaTheme="minorEastAsia"/>
+          <w:color w:val="A6A6A6" w:themeColor="background1" w:themeShade="A6"/>
         </w:rPr>
         <w:t xml:space="preserve"> conditional Poisson likelihood given </w:t>
       </w:r>
@@ -4190,6 +4269,7 @@
               <w:rPr>
                 <w:rFonts w:ascii="Cambria Math" w:eastAsiaTheme="minorEastAsia" w:hAnsi="Cambria Math"/>
                 <w:i/>
+                <w:color w:val="A6A6A6" w:themeColor="background1" w:themeShade="A6"/>
               </w:rPr>
             </m:ctrlPr>
           </m:sSubPr>
@@ -4197,6 +4277,7 @@
             <m:r>
               <w:rPr>
                 <w:rFonts w:ascii="Cambria Math" w:eastAsiaTheme="minorEastAsia" w:hAnsi="Cambria Math"/>
+                <w:color w:val="A6A6A6" w:themeColor="background1" w:themeShade="A6"/>
               </w:rPr>
               <m:t>b</m:t>
             </m:r>
@@ -4205,6 +4286,7 @@
             <m:r>
               <w:rPr>
                 <w:rFonts w:ascii="Cambria Math" w:eastAsiaTheme="minorEastAsia" w:hAnsi="Cambria Math"/>
+                <w:color w:val="A6A6A6" w:themeColor="background1" w:themeShade="A6"/>
               </w:rPr>
               <m:t>i</m:t>
             </m:r>
@@ -4214,6 +4296,7 @@
       <w:r>
         <w:rPr>
           <w:rFonts w:eastAsiaTheme="minorEastAsia"/>
+          <w:color w:val="A6A6A6" w:themeColor="background1" w:themeShade="A6"/>
         </w:rPr>
         <w:t xml:space="preserve">, with </w:t>
       </w:r>
@@ -4221,6 +4304,7 @@
         <m:r>
           <w:rPr>
             <w:rFonts w:ascii="Cambria Math" w:eastAsiaTheme="minorEastAsia" w:hAnsi="Cambria Math"/>
+            <w:color w:val="A6A6A6" w:themeColor="background1" w:themeShade="A6"/>
           </w:rPr>
           <m:t>π(α,G)</m:t>
         </m:r>
@@ -4228,6 +4312,7 @@
       <w:r>
         <w:rPr>
           <w:rFonts w:eastAsiaTheme="minorEastAsia"/>
+          <w:color w:val="A6A6A6" w:themeColor="background1" w:themeShade="A6"/>
         </w:rPr>
         <w:t xml:space="preserve"> the joint prior distribution for </w:t>
       </w:r>
@@ -4235,6 +4320,7 @@
         <m:r>
           <w:rPr>
             <w:rFonts w:ascii="Cambria Math" w:eastAsiaTheme="minorEastAsia" w:hAnsi="Cambria Math"/>
+            <w:color w:val="A6A6A6" w:themeColor="background1" w:themeShade="A6"/>
           </w:rPr>
           <m:t>α, G</m:t>
         </m:r>
@@ -4242,6 +4328,7 @@
       <w:r>
         <w:rPr>
           <w:rFonts w:eastAsiaTheme="minorEastAsia"/>
+          <w:color w:val="A6A6A6" w:themeColor="background1" w:themeShade="A6"/>
         </w:rPr>
         <w:t>.</w:t>
       </w:r>
@@ -4259,13 +4346,14 @@
           <w:rFonts w:eastAsiaTheme="minorEastAsia"/>
         </w:rPr>
       </w:pPr>
+      <w:bookmarkStart w:id="0" w:name="_GoBack"/>
+      <w:bookmarkEnd w:id="0"/>
     </w:p>
     <w:p>
       <w:pPr>
         <w:rPr>
           <w:rFonts w:eastAsiaTheme="minorEastAsia"/>
           <w:b/>
-          <w:u w:val="single"/>
         </w:rPr>
       </w:pPr>
       <w:r>
@@ -4274,7 +4362,30 @@
           <w:b/>
           <w:u w:val="single"/>
         </w:rPr>
-        <w:t>STEPS TO FIND THE MLEs:</w:t>
+        <w:t xml:space="preserve">STEPS: </w:t>
+      </w:r>
+      <w:r>
+        <w:rPr>
+          <w:rFonts w:eastAsiaTheme="minorEastAsia"/>
+          <w:b/>
+        </w:rPr>
+        <w:t xml:space="preserve">(this follows advanced MCMC pretty closely – section 2.2.1 is “Fitting a higher dimensional Poisson GLMM via MCEM, and we learned in this lecture that </w:t>
+      </w:r>
+      <w:proofErr w:type="spellStart"/>
+      <w:r>
+        <w:rPr>
+          <w:rFonts w:eastAsiaTheme="minorEastAsia"/>
+          <w:b/>
+        </w:rPr>
+        <w:t>MwG</w:t>
+      </w:r>
+      <w:proofErr w:type="spellEnd"/>
+      <w:r>
+        <w:rPr>
+          <w:rFonts w:eastAsiaTheme="minorEastAsia"/>
+          <w:b/>
+        </w:rPr>
+        <w:t xml:space="preserve"> works better)</w:t>
       </w:r>
     </w:p>
     <w:p>
@@ -4410,8 +4521,6 @@
         </w:rPr>
         <w:t xml:space="preserve">M – step </w:t>
       </w:r>
-      <w:bookmarkStart w:id="0" w:name="_GoBack"/>
-      <w:bookmarkEnd w:id="0"/>
     </w:p>
     <w:p>
       <w:pPr>

</xml_diff>